<commit_message>
Add revision history and current template version
</commit_message>
<xml_diff>
--- a/Submission Forms and Templates/Lab Templates/Mobile App Android Compliance Report.docx
+++ b/Submission Forms and Templates/Lab Templates/Mobile App Android Compliance Report.docx
@@ -5428,9 +5428,259 @@
         <w:t>This section is optional</w:t>
       </w:r>
     </w:p>
+    <w:p>
+      <w:pPr>
+        <w:pStyle w:val="Heading1"/>
+      </w:pPr>
+      <w:r>
+        <w:t>Revision History</w:t>
+      </w:r>
+    </w:p>
+    <w:p>
+      <w:pPr>
+        <w:rPr>
+          <w:highlight w:val="yellow"/>
+        </w:rPr>
+      </w:pPr>
+      <w:r>
+        <w:rPr>
+          <w:highlight w:val="yellow"/>
+        </w:rPr>
+        <w:t xml:space="preserve">Please remove this version history section before submitting </w:t>
+      </w:r>
+    </w:p>
+    <w:p/>
+    <w:tbl>
+      <w:tblPr>
+        <w:tblStyle w:val="TableGrid"/>
+        <w:tblW w:w="0" w:type="auto"/>
+        <w:tblLook w:val="04A0" w:firstRow="1" w:lastRow="0" w:firstColumn="1" w:lastColumn="0" w:noHBand="0" w:noVBand="1"/>
+      </w:tblPr>
+      <w:tblGrid>
+        <w:gridCol w:w="2337"/>
+        <w:gridCol w:w="2337"/>
+        <w:gridCol w:w="2338"/>
+        <w:gridCol w:w="2338"/>
+      </w:tblGrid>
+      <w:tr>
+        <w:tc>
+          <w:tcPr>
+            <w:tcW w:w="2337" w:type="dxa"/>
+          </w:tcPr>
+          <w:p>
+            <w:r>
+              <w:t>Version</w:t>
+            </w:r>
+          </w:p>
+        </w:tc>
+        <w:tc>
+          <w:tcPr>
+            <w:tcW w:w="2337" w:type="dxa"/>
+          </w:tcPr>
+          <w:p>
+            <w:r>
+              <w:t>Date</w:t>
+            </w:r>
+          </w:p>
+        </w:tc>
+        <w:tc>
+          <w:tcPr>
+            <w:tcW w:w="2338" w:type="dxa"/>
+          </w:tcPr>
+          <w:p>
+            <w:r>
+              <w:t>Author</w:t>
+            </w:r>
+          </w:p>
+        </w:tc>
+        <w:tc>
+          <w:tcPr>
+            <w:tcW w:w="2338" w:type="dxa"/>
+          </w:tcPr>
+          <w:p>
+            <w:r>
+              <w:t>Changes</w:t>
+            </w:r>
+          </w:p>
+        </w:tc>
+      </w:tr>
+      <w:tr>
+        <w:tc>
+          <w:tcPr>
+            <w:tcW w:w="2337" w:type="dxa"/>
+          </w:tcPr>
+          <w:p>
+            <w:r>
+              <w:t>4</w:t>
+            </w:r>
+          </w:p>
+        </w:tc>
+        <w:tc>
+          <w:tcPr>
+            <w:tcW w:w="2337" w:type="dxa"/>
+          </w:tcPr>
+          <w:p>
+            <w:r>
+              <w:t>27-JAN 2026</w:t>
+            </w:r>
+          </w:p>
+        </w:tc>
+        <w:tc>
+          <w:tcPr>
+            <w:tcW w:w="2338" w:type="dxa"/>
+          </w:tcPr>
+          <w:p>
+            <w:r>
+              <w:t>Alex Duff</w:t>
+            </w:r>
+          </w:p>
+        </w:tc>
+        <w:tc>
+          <w:tcPr>
+            <w:tcW w:w="2338" w:type="dxa"/>
+          </w:tcPr>
+          <w:p>
+            <w:r>
+              <w:t>Add template versioning history.</w:t>
+            </w:r>
+          </w:p>
+        </w:tc>
+      </w:tr>
+      <w:tr>
+        <w:tc>
+          <w:tcPr>
+            <w:tcW w:w="2337" w:type="dxa"/>
+          </w:tcPr>
+          <w:p>
+            <w:r>
+              <w:t>3</w:t>
+            </w:r>
+          </w:p>
+        </w:tc>
+        <w:tc>
+          <w:tcPr>
+            <w:tcW w:w="2337" w:type="dxa"/>
+          </w:tcPr>
+          <w:p>
+            <w:r>
+              <w:t>16-JAN 2026</w:t>
+            </w:r>
+          </w:p>
+        </w:tc>
+        <w:tc>
+          <w:tcPr>
+            <w:tcW w:w="2338" w:type="dxa"/>
+          </w:tcPr>
+          <w:p>
+            <w:r>
+              <w:t>Alex Duff</w:t>
+            </w:r>
+          </w:p>
+        </w:tc>
+        <w:tc>
+          <w:tcPr>
+            <w:tcW w:w="2338" w:type="dxa"/>
+          </w:tcPr>
+          <w:p>
+            <w:r>
+              <w:t>Default profile versions to 1.0. Remove test guide version.</w:t>
+            </w:r>
+          </w:p>
+        </w:tc>
+      </w:tr>
+      <w:tr>
+        <w:tc>
+          <w:tcPr>
+            <w:tcW w:w="2337" w:type="dxa"/>
+          </w:tcPr>
+          <w:p>
+            <w:r>
+              <w:t>2</w:t>
+            </w:r>
+          </w:p>
+        </w:tc>
+        <w:tc>
+          <w:tcPr>
+            <w:tcW w:w="2337" w:type="dxa"/>
+          </w:tcPr>
+          <w:p>
+            <w:r>
+              <w:t>14-JAN 2026</w:t>
+            </w:r>
+          </w:p>
+        </w:tc>
+        <w:tc>
+          <w:tcPr>
+            <w:tcW w:w="2338" w:type="dxa"/>
+          </w:tcPr>
+          <w:p>
+            <w:r>
+              <w:t>Kevin Baker</w:t>
+            </w:r>
+          </w:p>
+        </w:tc>
+        <w:tc>
+          <w:tcPr>
+            <w:tcW w:w="2338" w:type="dxa"/>
+          </w:tcPr>
+          <w:p>
+            <w:r>
+              <w:t>Add profile and test guide version rows</w:t>
+            </w:r>
+          </w:p>
+        </w:tc>
+      </w:tr>
+      <w:tr>
+        <w:tc>
+          <w:tcPr>
+            <w:tcW w:w="2337" w:type="dxa"/>
+          </w:tcPr>
+          <w:p>
+            <w:r>
+              <w:t>1</w:t>
+            </w:r>
+          </w:p>
+        </w:tc>
+        <w:tc>
+          <w:tcPr>
+            <w:tcW w:w="2337" w:type="dxa"/>
+          </w:tcPr>
+          <w:p>
+            <w:r>
+              <w:t>8-DEC 2025</w:t>
+            </w:r>
+          </w:p>
+        </w:tc>
+        <w:tc>
+          <w:tcPr>
+            <w:tcW w:w="2338" w:type="dxa"/>
+          </w:tcPr>
+          <w:p>
+            <w:r>
+              <w:t>Brad Ree</w:t>
+            </w:r>
+          </w:p>
+        </w:tc>
+        <w:tc>
+          <w:tcPr>
+            <w:tcW w:w="2338" w:type="dxa"/>
+          </w:tcPr>
+          <w:p>
+            <w:r>
+              <w:t>Initial Version</w:t>
+            </w:r>
+          </w:p>
+        </w:tc>
+      </w:tr>
+    </w:tbl>
     <w:p/>
     <w:sectPr>
-      <w:headerReference w:type="default" r:id="rId24"/>
+      <w:headerReference w:type="even" r:id="rId24"/>
+      <w:headerReference w:type="default" r:id="rId25"/>
+      <w:footerReference w:type="even" r:id="rId26"/>
+      <w:footerReference w:type="default" r:id="rId27"/>
+      <w:headerReference w:type="first" r:id="rId28"/>
+      <w:footerReference w:type="first" r:id="rId29"/>
       <w:pgSz w:w="12240" w:h="15840"/>
       <w:pgMar w:top="1440" w:right="1440" w:bottom="1440" w:left="1440" w:header="720" w:footer="720" w:gutter="0"/>
       <w:pgNumType w:start="1"/>
@@ -5465,6 +5715,61 @@
 </w:endnotes>
 </file>
 
+<file path=word/footer1.xml><?xml version="1.0" encoding="utf-8"?>
+<w:ftr xmlns:wpc="http://schemas.microsoft.com/office/word/2010/wordprocessingCanvas" xmlns:cx="http://schemas.microsoft.com/office/drawing/2014/chartex" xmlns:cx1="http://schemas.microsoft.com/office/drawing/2015/9/8/chartex" xmlns:cx2="http://schemas.microsoft.com/office/drawing/2015/10/21/chartex" xmlns:cx3="http://schemas.microsoft.com/office/drawing/2016/5/9/chartex" xmlns:cx4="http://schemas.microsoft.com/office/drawing/2016/5/10/chartex" xmlns:cx5="http://schemas.microsoft.com/office/drawing/2016/5/11/chartex" xmlns:cx6="http://schemas.microsoft.com/office/drawing/2016/5/12/chartex" xmlns:cx7="http://schemas.microsoft.com/office/drawing/2016/5/13/chartex" xmlns:cx8="http://schemas.microsoft.com/office/drawing/2016/5/14/chartex" xmlns:mc="http://schemas.openxmlformats.org/markup-compatibility/2006" xmlns:aink="http://schemas.microsoft.com/office/drawing/2016/ink" xmlns:am3d="http://schemas.microsoft.com/office/drawing/2017/model3d" xmlns:o="urn:schemas-microsoft-com:office:office" xmlns:oel="http://schemas.microsoft.com/office/2019/extlst" xmlns:r="http://schemas.openxmlformats.org/officeDocument/2006/relationships" xmlns:m="http://schemas.openxmlformats.org/officeDocument/2006/math" xmlns:v="urn:schemas-microsoft-com:vml" xmlns:wp14="http://schemas.microsoft.com/office/word/2010/wordprocessingDrawing" xmlns:wp="http://schemas.openxmlformats.org/drawingml/2006/wordprocessingDrawing" xmlns:w10="urn:schemas-microsoft-com:office:word" xmlns:w="http://schemas.openxmlformats.org/wordprocessingml/2006/main" xmlns:w14="http://schemas.microsoft.com/office/word/2010/wordml" xmlns:w15="http://schemas.microsoft.com/office/word/2012/wordml" xmlns:w16cex="http://schemas.microsoft.com/office/word/2018/wordml/cex" xmlns:w16cid="http://schemas.microsoft.com/office/word/2016/wordml/cid" xmlns:w16="http://schemas.microsoft.com/office/word/2018/wordml" xmlns:w16du="http://schemas.microsoft.com/office/word/2023/wordml/word16du" xmlns:w16sdtdh="http://schemas.microsoft.com/office/word/2020/wordml/sdtdatahash" xmlns:w16sdtfl="http://schemas.microsoft.com/office/word/2024/wordml/sdtformatlock" xmlns:w16se="http://schemas.microsoft.com/office/word/2015/wordml/symex" xmlns:wpg="http://schemas.microsoft.com/office/word/2010/wordprocessingGroup" xmlns:wpi="http://schemas.microsoft.com/office/word/2010/wordprocessingInk" xmlns:wne="http://schemas.microsoft.com/office/word/2006/wordml" xmlns:wps="http://schemas.microsoft.com/office/word/2010/wordprocessingShape" mc:Ignorable="w14 w15 w16se w16cid w16 w16cex w16sdtdh w16sdtfl w16du wp14">
+  <w:p>
+    <w:pPr>
+      <w:pStyle w:val="Footer"/>
+    </w:pPr>
+  </w:p>
+</w:ftr>
+</file>
+
+<file path=word/footer2.xml><?xml version="1.0" encoding="utf-8"?>
+<w:ftr xmlns:wpc="http://schemas.microsoft.com/office/word/2010/wordprocessingCanvas" xmlns:cx="http://schemas.microsoft.com/office/drawing/2014/chartex" xmlns:cx1="http://schemas.microsoft.com/office/drawing/2015/9/8/chartex" xmlns:cx2="http://schemas.microsoft.com/office/drawing/2015/10/21/chartex" xmlns:cx3="http://schemas.microsoft.com/office/drawing/2016/5/9/chartex" xmlns:cx4="http://schemas.microsoft.com/office/drawing/2016/5/10/chartex" xmlns:cx5="http://schemas.microsoft.com/office/drawing/2016/5/11/chartex" xmlns:cx6="http://schemas.microsoft.com/office/drawing/2016/5/12/chartex" xmlns:cx7="http://schemas.microsoft.com/office/drawing/2016/5/13/chartex" xmlns:cx8="http://schemas.microsoft.com/office/drawing/2016/5/14/chartex" xmlns:mc="http://schemas.openxmlformats.org/markup-compatibility/2006" xmlns:aink="http://schemas.microsoft.com/office/drawing/2016/ink" xmlns:am3d="http://schemas.microsoft.com/office/drawing/2017/model3d" xmlns:o="urn:schemas-microsoft-com:office:office" xmlns:oel="http://schemas.microsoft.com/office/2019/extlst" xmlns:r="http://schemas.openxmlformats.org/officeDocument/2006/relationships" xmlns:m="http://schemas.openxmlformats.org/officeDocument/2006/math" xmlns:v="urn:schemas-microsoft-com:vml" xmlns:wp14="http://schemas.microsoft.com/office/word/2010/wordprocessingDrawing" xmlns:wp="http://schemas.openxmlformats.org/drawingml/2006/wordprocessingDrawing" xmlns:w10="urn:schemas-microsoft-com:office:word" xmlns:w="http://schemas.openxmlformats.org/wordprocessingml/2006/main" xmlns:w14="http://schemas.microsoft.com/office/word/2010/wordml" xmlns:w15="http://schemas.microsoft.com/office/word/2012/wordml" xmlns:w16cex="http://schemas.microsoft.com/office/word/2018/wordml/cex" xmlns:w16cid="http://schemas.microsoft.com/office/word/2016/wordml/cid" xmlns:w16="http://schemas.microsoft.com/office/word/2018/wordml" xmlns:w16du="http://schemas.microsoft.com/office/word/2023/wordml/word16du" xmlns:w16sdtdh="http://schemas.microsoft.com/office/word/2020/wordml/sdtdatahash" xmlns:w16sdtfl="http://schemas.microsoft.com/office/word/2024/wordml/sdtformatlock" xmlns:w16se="http://schemas.microsoft.com/office/word/2015/wordml/symex" xmlns:wpg="http://schemas.microsoft.com/office/word/2010/wordprocessingGroup" xmlns:wpi="http://schemas.microsoft.com/office/word/2010/wordprocessingInk" xmlns:wne="http://schemas.microsoft.com/office/word/2006/wordml" xmlns:wps="http://schemas.microsoft.com/office/word/2010/wordprocessingShape" mc:Ignorable="w14 w15 w16se w16cid w16 w16cex w16sdtdh w16sdtfl w16du wp14">
+  <w:p>
+    <w:pPr>
+      <w:tabs>
+        <w:tab w:val="right" w:pos="9360"/>
+      </w:tabs>
+      <w:jc w:val="center"/>
+    </w:pPr>
+    <w:r>
+      <w:t xml:space="preserve">Page </w:t>
+    </w:r>
+    <w:r>
+      <w:fldChar w:fldCharType="begin"/>
+    </w:r>
+    <w:r>
+      <w:instrText>PAGE</w:instrText>
+    </w:r>
+    <w:r>
+      <w:fldChar w:fldCharType="separate"/>
+    </w:r>
+    <w:r>
+      <w:t>8</w:t>
+    </w:r>
+    <w:r>
+      <w:fldChar w:fldCharType="end"/>
+    </w:r>
+    <w:r>
+      <w:tab/>
+      <w:t>Template Version 4</w:t>
+    </w:r>
+  </w:p>
+</w:ftr>
+</file>
+
+<file path=word/footer3.xml><?xml version="1.0" encoding="utf-8"?>
+<w:ftr xmlns:wpc="http://schemas.microsoft.com/office/word/2010/wordprocessingCanvas" xmlns:cx="http://schemas.microsoft.com/office/drawing/2014/chartex" xmlns:cx1="http://schemas.microsoft.com/office/drawing/2015/9/8/chartex" xmlns:cx2="http://schemas.microsoft.com/office/drawing/2015/10/21/chartex" xmlns:cx3="http://schemas.microsoft.com/office/drawing/2016/5/9/chartex" xmlns:cx4="http://schemas.microsoft.com/office/drawing/2016/5/10/chartex" xmlns:cx5="http://schemas.microsoft.com/office/drawing/2016/5/11/chartex" xmlns:cx6="http://schemas.microsoft.com/office/drawing/2016/5/12/chartex" xmlns:cx7="http://schemas.microsoft.com/office/drawing/2016/5/13/chartex" xmlns:cx8="http://schemas.microsoft.com/office/drawing/2016/5/14/chartex" xmlns:mc="http://schemas.openxmlformats.org/markup-compatibility/2006" xmlns:aink="http://schemas.microsoft.com/office/drawing/2016/ink" xmlns:am3d="http://schemas.microsoft.com/office/drawing/2017/model3d" xmlns:o="urn:schemas-microsoft-com:office:office" xmlns:oel="http://schemas.microsoft.com/office/2019/extlst" xmlns:r="http://schemas.openxmlformats.org/officeDocument/2006/relationships" xmlns:m="http://schemas.openxmlformats.org/officeDocument/2006/math" xmlns:v="urn:schemas-microsoft-com:vml" xmlns:wp14="http://schemas.microsoft.com/office/word/2010/wordprocessingDrawing" xmlns:wp="http://schemas.openxmlformats.org/drawingml/2006/wordprocessingDrawing" xmlns:w10="urn:schemas-microsoft-com:office:word" xmlns:w="http://schemas.openxmlformats.org/wordprocessingml/2006/main" xmlns:w14="http://schemas.microsoft.com/office/word/2010/wordml" xmlns:w15="http://schemas.microsoft.com/office/word/2012/wordml" xmlns:w16cex="http://schemas.microsoft.com/office/word/2018/wordml/cex" xmlns:w16cid="http://schemas.microsoft.com/office/word/2016/wordml/cid" xmlns:w16="http://schemas.microsoft.com/office/word/2018/wordml" xmlns:w16du="http://schemas.microsoft.com/office/word/2023/wordml/word16du" xmlns:w16sdtdh="http://schemas.microsoft.com/office/word/2020/wordml/sdtdatahash" xmlns:w16sdtfl="http://schemas.microsoft.com/office/word/2024/wordml/sdtformatlock" xmlns:w16se="http://schemas.microsoft.com/office/word/2015/wordml/symex" xmlns:wpg="http://schemas.microsoft.com/office/word/2010/wordprocessingGroup" xmlns:wpi="http://schemas.microsoft.com/office/word/2010/wordprocessingInk" xmlns:wne="http://schemas.microsoft.com/office/word/2006/wordml" xmlns:wps="http://schemas.microsoft.com/office/word/2010/wordprocessingShape" mc:Ignorable="w14 w15 w16se w16cid w16 w16cex w16sdtdh w16sdtfl w16du wp14">
+  <w:p>
+    <w:pPr>
+      <w:pStyle w:val="Footer"/>
+    </w:pPr>
+  </w:p>
+</w:ftr>
+</file>
+
 <file path=word/footnotes.xml><?xml version="1.0" encoding="utf-8"?>
 <w:footnotes xmlns:wpc="http://schemas.microsoft.com/office/word/2010/wordprocessingCanvas" xmlns:cx="http://schemas.microsoft.com/office/drawing/2014/chartex" xmlns:cx1="http://schemas.microsoft.com/office/drawing/2015/9/8/chartex" xmlns:cx2="http://schemas.microsoft.com/office/drawing/2015/10/21/chartex" xmlns:cx3="http://schemas.microsoft.com/office/drawing/2016/5/9/chartex" xmlns:cx4="http://schemas.microsoft.com/office/drawing/2016/5/10/chartex" xmlns:cx5="http://schemas.microsoft.com/office/drawing/2016/5/11/chartex" xmlns:cx6="http://schemas.microsoft.com/office/drawing/2016/5/12/chartex" xmlns:cx7="http://schemas.microsoft.com/office/drawing/2016/5/13/chartex" xmlns:cx8="http://schemas.microsoft.com/office/drawing/2016/5/14/chartex" xmlns:mc="http://schemas.openxmlformats.org/markup-compatibility/2006" xmlns:aink="http://schemas.microsoft.com/office/drawing/2016/ink" xmlns:am3d="http://schemas.microsoft.com/office/drawing/2017/model3d" xmlns:o="urn:schemas-microsoft-com:office:office" xmlns:oel="http://schemas.microsoft.com/office/2019/extlst" xmlns:r="http://schemas.openxmlformats.org/officeDocument/2006/relationships" xmlns:m="http://schemas.openxmlformats.org/officeDocument/2006/math" xmlns:v="urn:schemas-microsoft-com:vml" xmlns:wp14="http://schemas.microsoft.com/office/word/2010/wordprocessingDrawing" xmlns:wp="http://schemas.openxmlformats.org/drawingml/2006/wordprocessingDrawing" xmlns:w10="urn:schemas-microsoft-com:office:word" xmlns:w="http://schemas.openxmlformats.org/wordprocessingml/2006/main" xmlns:w14="http://schemas.microsoft.com/office/word/2010/wordml" xmlns:w15="http://schemas.microsoft.com/office/word/2012/wordml" xmlns:w16cex="http://schemas.microsoft.com/office/word/2018/wordml/cex" xmlns:w16cid="http://schemas.microsoft.com/office/word/2016/wordml/cid" xmlns:w16="http://schemas.microsoft.com/office/word/2018/wordml" xmlns:w16du="http://schemas.microsoft.com/office/word/2023/wordml/word16du" xmlns:w16sdtdh="http://schemas.microsoft.com/office/word/2020/wordml/sdtdatahash" xmlns:w16sdtfl="http://schemas.microsoft.com/office/word/2024/wordml/sdtformatlock" xmlns:w16se="http://schemas.microsoft.com/office/word/2015/wordml/symex" xmlns:wpg="http://schemas.microsoft.com/office/word/2010/wordprocessingGroup" xmlns:wpi="http://schemas.microsoft.com/office/word/2010/wordprocessingInk" xmlns:wne="http://schemas.microsoft.com/office/word/2006/wordml" xmlns:wps="http://schemas.microsoft.com/office/word/2010/wordprocessingShape" mc:Ignorable="w14 w15 w16se w16cid w16 w16cex w16sdtdh w16sdtfl w16du wp14">
   <w:footnote w:type="separator" w:id="-1">
@@ -5491,6 +5796,16 @@
 </file>
 
 <file path=word/header1.xml><?xml version="1.0" encoding="utf-8"?>
+<w:hdr xmlns:wpc="http://schemas.microsoft.com/office/word/2010/wordprocessingCanvas" xmlns:cx="http://schemas.microsoft.com/office/drawing/2014/chartex" xmlns:cx1="http://schemas.microsoft.com/office/drawing/2015/9/8/chartex" xmlns:cx2="http://schemas.microsoft.com/office/drawing/2015/10/21/chartex" xmlns:cx3="http://schemas.microsoft.com/office/drawing/2016/5/9/chartex" xmlns:cx4="http://schemas.microsoft.com/office/drawing/2016/5/10/chartex" xmlns:cx5="http://schemas.microsoft.com/office/drawing/2016/5/11/chartex" xmlns:cx6="http://schemas.microsoft.com/office/drawing/2016/5/12/chartex" xmlns:cx7="http://schemas.microsoft.com/office/drawing/2016/5/13/chartex" xmlns:cx8="http://schemas.microsoft.com/office/drawing/2016/5/14/chartex" xmlns:mc="http://schemas.openxmlformats.org/markup-compatibility/2006" xmlns:aink="http://schemas.microsoft.com/office/drawing/2016/ink" xmlns:am3d="http://schemas.microsoft.com/office/drawing/2017/model3d" xmlns:o="urn:schemas-microsoft-com:office:office" xmlns:oel="http://schemas.microsoft.com/office/2019/extlst" xmlns:r="http://schemas.openxmlformats.org/officeDocument/2006/relationships" xmlns:m="http://schemas.openxmlformats.org/officeDocument/2006/math" xmlns:v="urn:schemas-microsoft-com:vml" xmlns:wp14="http://schemas.microsoft.com/office/word/2010/wordprocessingDrawing" xmlns:wp="http://schemas.openxmlformats.org/drawingml/2006/wordprocessingDrawing" xmlns:w10="urn:schemas-microsoft-com:office:word" xmlns:w="http://schemas.openxmlformats.org/wordprocessingml/2006/main" xmlns:w14="http://schemas.microsoft.com/office/word/2010/wordml" xmlns:w15="http://schemas.microsoft.com/office/word/2012/wordml" xmlns:w16cex="http://schemas.microsoft.com/office/word/2018/wordml/cex" xmlns:w16cid="http://schemas.microsoft.com/office/word/2016/wordml/cid" xmlns:w16="http://schemas.microsoft.com/office/word/2018/wordml" xmlns:w16du="http://schemas.microsoft.com/office/word/2023/wordml/word16du" xmlns:w16sdtdh="http://schemas.microsoft.com/office/word/2020/wordml/sdtdatahash" xmlns:w16sdtfl="http://schemas.microsoft.com/office/word/2024/wordml/sdtformatlock" xmlns:w16se="http://schemas.microsoft.com/office/word/2015/wordml/symex" xmlns:wpg="http://schemas.microsoft.com/office/word/2010/wordprocessingGroup" xmlns:wpi="http://schemas.microsoft.com/office/word/2010/wordprocessingInk" xmlns:wne="http://schemas.microsoft.com/office/word/2006/wordml" xmlns:wps="http://schemas.microsoft.com/office/word/2010/wordprocessingShape" mc:Ignorable="w14 w15 w16se w16cid w16 w16cex w16sdtdh w16sdtfl w16du wp14">
+  <w:p>
+    <w:pPr>
+      <w:pStyle w:val="Header"/>
+    </w:pPr>
+  </w:p>
+</w:hdr>
+</file>
+
+<file path=word/header2.xml><?xml version="1.0" encoding="utf-8"?>
 <w:hdr xmlns:wpc="http://schemas.microsoft.com/office/word/2010/wordprocessingCanvas" xmlns:cx="http://schemas.microsoft.com/office/drawing/2014/chartex" xmlns:cx1="http://schemas.microsoft.com/office/drawing/2015/9/8/chartex" xmlns:cx2="http://schemas.microsoft.com/office/drawing/2015/10/21/chartex" xmlns:cx3="http://schemas.microsoft.com/office/drawing/2016/5/9/chartex" xmlns:cx4="http://schemas.microsoft.com/office/drawing/2016/5/10/chartex" xmlns:cx5="http://schemas.microsoft.com/office/drawing/2016/5/11/chartex" xmlns:cx6="http://schemas.microsoft.com/office/drawing/2016/5/12/chartex" xmlns:cx7="http://schemas.microsoft.com/office/drawing/2016/5/13/chartex" xmlns:cx8="http://schemas.microsoft.com/office/drawing/2016/5/14/chartex" xmlns:mc="http://schemas.openxmlformats.org/markup-compatibility/2006" xmlns:aink="http://schemas.microsoft.com/office/drawing/2016/ink" xmlns:am3d="http://schemas.microsoft.com/office/drawing/2017/model3d" xmlns:o="urn:schemas-microsoft-com:office:office" xmlns:oel="http://schemas.microsoft.com/office/2019/extlst" xmlns:r="http://schemas.openxmlformats.org/officeDocument/2006/relationships" xmlns:m="http://schemas.openxmlformats.org/officeDocument/2006/math" xmlns:v="urn:schemas-microsoft-com:vml" xmlns:wp14="http://schemas.microsoft.com/office/word/2010/wordprocessingDrawing" xmlns:wp="http://schemas.openxmlformats.org/drawingml/2006/wordprocessingDrawing" xmlns:w10="urn:schemas-microsoft-com:office:word" xmlns:w="http://schemas.openxmlformats.org/wordprocessingml/2006/main" xmlns:w14="http://schemas.microsoft.com/office/word/2010/wordml" xmlns:w15="http://schemas.microsoft.com/office/word/2012/wordml" xmlns:w16cex="http://schemas.microsoft.com/office/word/2018/wordml/cex" xmlns:w16cid="http://schemas.microsoft.com/office/word/2016/wordml/cid" xmlns:w16="http://schemas.microsoft.com/office/word/2018/wordml" xmlns:w16du="http://schemas.microsoft.com/office/word/2023/wordml/word16du" xmlns:w16sdtdh="http://schemas.microsoft.com/office/word/2020/wordml/sdtdatahash" xmlns:w16sdtfl="http://schemas.microsoft.com/office/word/2024/wordml/sdtformatlock" xmlns:w16se="http://schemas.microsoft.com/office/word/2015/wordml/symex" xmlns:wpg="http://schemas.microsoft.com/office/word/2010/wordprocessingGroup" xmlns:wpi="http://schemas.microsoft.com/office/word/2010/wordprocessingInk" xmlns:wne="http://schemas.microsoft.com/office/word/2006/wordml" xmlns:wps="http://schemas.microsoft.com/office/word/2010/wordprocessingShape" mc:Ignorable="w14 w15 w16se w16cid w16 w16cex w16sdtdh w16sdtfl w16du wp14">
   <w:p>
     <w:pPr>
@@ -5572,6 +5887,16 @@
       </w:rPr>
       <w:t>Lab Logo</w:t>
     </w:r>
+  </w:p>
+</w:hdr>
+</file>
+
+<file path=word/header3.xml><?xml version="1.0" encoding="utf-8"?>
+<w:hdr xmlns:wpc="http://schemas.microsoft.com/office/word/2010/wordprocessingCanvas" xmlns:cx="http://schemas.microsoft.com/office/drawing/2014/chartex" xmlns:cx1="http://schemas.microsoft.com/office/drawing/2015/9/8/chartex" xmlns:cx2="http://schemas.microsoft.com/office/drawing/2015/10/21/chartex" xmlns:cx3="http://schemas.microsoft.com/office/drawing/2016/5/9/chartex" xmlns:cx4="http://schemas.microsoft.com/office/drawing/2016/5/10/chartex" xmlns:cx5="http://schemas.microsoft.com/office/drawing/2016/5/11/chartex" xmlns:cx6="http://schemas.microsoft.com/office/drawing/2016/5/12/chartex" xmlns:cx7="http://schemas.microsoft.com/office/drawing/2016/5/13/chartex" xmlns:cx8="http://schemas.microsoft.com/office/drawing/2016/5/14/chartex" xmlns:mc="http://schemas.openxmlformats.org/markup-compatibility/2006" xmlns:aink="http://schemas.microsoft.com/office/drawing/2016/ink" xmlns:am3d="http://schemas.microsoft.com/office/drawing/2017/model3d" xmlns:o="urn:schemas-microsoft-com:office:office" xmlns:oel="http://schemas.microsoft.com/office/2019/extlst" xmlns:r="http://schemas.openxmlformats.org/officeDocument/2006/relationships" xmlns:m="http://schemas.openxmlformats.org/officeDocument/2006/math" xmlns:v="urn:schemas-microsoft-com:vml" xmlns:wp14="http://schemas.microsoft.com/office/word/2010/wordprocessingDrawing" xmlns:wp="http://schemas.openxmlformats.org/drawingml/2006/wordprocessingDrawing" xmlns:w10="urn:schemas-microsoft-com:office:word" xmlns:w="http://schemas.openxmlformats.org/wordprocessingml/2006/main" xmlns:w14="http://schemas.microsoft.com/office/word/2010/wordml" xmlns:w15="http://schemas.microsoft.com/office/word/2012/wordml" xmlns:w16cex="http://schemas.microsoft.com/office/word/2018/wordml/cex" xmlns:w16cid="http://schemas.microsoft.com/office/word/2016/wordml/cid" xmlns:w16="http://schemas.microsoft.com/office/word/2018/wordml" xmlns:w16du="http://schemas.microsoft.com/office/word/2023/wordml/word16du" xmlns:w16sdtdh="http://schemas.microsoft.com/office/word/2020/wordml/sdtdatahash" xmlns:w16sdtfl="http://schemas.microsoft.com/office/word/2024/wordml/sdtformatlock" xmlns:w16se="http://schemas.microsoft.com/office/word/2015/wordml/symex" xmlns:wpg="http://schemas.microsoft.com/office/word/2010/wordprocessingGroup" xmlns:wpi="http://schemas.microsoft.com/office/word/2010/wordprocessingInk" xmlns:wne="http://schemas.microsoft.com/office/word/2006/wordml" xmlns:wps="http://schemas.microsoft.com/office/word/2010/wordprocessingShape" mc:Ignorable="w14 w15 w16se w16cid w16 w16cex w16sdtdh w16sdtfl w16du wp14">
+  <w:p>
+    <w:pPr>
+      <w:pStyle w:val="Header"/>
+    </w:pPr>
   </w:p>
 </w:hdr>
 </file>
@@ -6195,6 +6520,69 @@
       <w:tblStyleColBandSize w:val="1"/>
     </w:tblPr>
   </w:style>
+  <w:style w:type="paragraph" w:styleId="Header">
+    <w:name w:val="header"/>
+    <w:basedOn w:val="Normal"/>
+    <w:link w:val="HeaderChar"/>
+    <w:uiPriority w:val="99"/>
+    <w:unhideWhenUsed/>
+    <w:rsid w:val="006F237C"/>
+    <w:pPr>
+      <w:tabs>
+        <w:tab w:val="center" w:pos="4680"/>
+        <w:tab w:val="right" w:pos="9360"/>
+      </w:tabs>
+      <w:spacing w:line="240" w:lineRule="auto"/>
+    </w:pPr>
+  </w:style>
+  <w:style w:type="character" w:customStyle="1" w:styleId="HeaderChar">
+    <w:name w:val="Header Char"/>
+    <w:basedOn w:val="DefaultParagraphFont"/>
+    <w:link w:val="Header"/>
+    <w:uiPriority w:val="99"/>
+    <w:rsid w:val="006F237C"/>
+  </w:style>
+  <w:style w:type="paragraph" w:styleId="Footer">
+    <w:name w:val="footer"/>
+    <w:basedOn w:val="Normal"/>
+    <w:link w:val="FooterChar"/>
+    <w:uiPriority w:val="99"/>
+    <w:unhideWhenUsed/>
+    <w:rsid w:val="006F237C"/>
+    <w:pPr>
+      <w:tabs>
+        <w:tab w:val="center" w:pos="4680"/>
+        <w:tab w:val="right" w:pos="9360"/>
+      </w:tabs>
+      <w:spacing w:line="240" w:lineRule="auto"/>
+    </w:pPr>
+  </w:style>
+  <w:style w:type="character" w:customStyle="1" w:styleId="FooterChar">
+    <w:name w:val="Footer Char"/>
+    <w:basedOn w:val="DefaultParagraphFont"/>
+    <w:link w:val="Footer"/>
+    <w:uiPriority w:val="99"/>
+    <w:rsid w:val="006F237C"/>
+  </w:style>
+  <w:style w:type="table" w:styleId="TableGrid">
+    <w:name w:val="Table Grid"/>
+    <w:basedOn w:val="TableNormal"/>
+    <w:uiPriority w:val="39"/>
+    <w:rsid w:val="00E625CC"/>
+    <w:pPr>
+      <w:spacing w:line="240" w:lineRule="auto"/>
+    </w:pPr>
+    <w:tblPr>
+      <w:tblBorders>
+        <w:top w:val="single" w:sz="4" w:space="0" w:color="auto"/>
+        <w:left w:val="single" w:sz="4" w:space="0" w:color="auto"/>
+        <w:bottom w:val="single" w:sz="4" w:space="0" w:color="auto"/>
+        <w:right w:val="single" w:sz="4" w:space="0" w:color="auto"/>
+        <w:insideH w:val="single" w:sz="4" w:space="0" w:color="auto"/>
+        <w:insideV w:val="single" w:sz="4" w:space="0" w:color="auto"/>
+      </w:tblBorders>
+    </w:tblPr>
+  </w:style>
 </w:styles>
 </file>
 

</xml_diff>